<commit_message>
Problem Set 2 done for W10
</commit_message>
<xml_diff>
--- a/W10/231.10.Chapter38ProblemSet.docx
+++ b/W10/231.10.Chapter38ProblemSet.docx
@@ -67,6 +67,9 @@
         <w:pStyle w:val="Answer"/>
       </w:pPr>
       <w:r>
+        <w:rPr>
+          <w:noProof/>
+        </w:rPr>
         <w:drawing>
           <wp:inline distT="0" distB="0" distL="0" distR="0" wp14:anchorId="64E36D6C" wp14:editId="35BC1BE9">
             <wp:extent cx="4124901" cy="3496163"/>
@@ -173,7 +176,64 @@
     <w:p>
       <w:pPr>
         <w:pStyle w:val="Answer"/>
-      </w:pPr>
+        <w:rPr>
+          <w:sz w:val="20"/>
+          <w:szCs w:val="28"/>
+        </w:rPr>
+      </w:pPr>
+      <w:r>
+        <w:drawing>
+          <wp:inline distT="0" distB="0" distL="0" distR="0" wp14:anchorId="4622A331" wp14:editId="3349D63B">
+            <wp:extent cx="5029902" cy="2534004"/>
+            <wp:effectExtent l="0" t="0" r="0" b="0"/>
+            <wp:docPr id="761340449" name="Picture 1" descr="A diagram of a graph&#10;&#10;AI-generated content may be incorrect."/>
+            <wp:cNvGraphicFramePr>
+              <a:graphicFrameLocks xmlns:a="http://schemas.openxmlformats.org/drawingml/2006/main" noChangeAspect="1"/>
+            </wp:cNvGraphicFramePr>
+            <a:graphic xmlns:a="http://schemas.openxmlformats.org/drawingml/2006/main">
+              <a:graphicData uri="http://schemas.openxmlformats.org/drawingml/2006/picture">
+                <pic:pic xmlns:pic="http://schemas.openxmlformats.org/drawingml/2006/picture">
+                  <pic:nvPicPr>
+                    <pic:cNvPr id="761340449" name="Picture 1" descr="A diagram of a graph&#10;&#10;AI-generated content may be incorrect."/>
+                    <pic:cNvPicPr/>
+                  </pic:nvPicPr>
+                  <pic:blipFill>
+                    <a:blip r:embed="rId6"/>
+                    <a:stretch>
+                      <a:fillRect/>
+                    </a:stretch>
+                  </pic:blipFill>
+                  <pic:spPr>
+                    <a:xfrm>
+                      <a:off x="0" y="0"/>
+                      <a:ext cx="5029902" cy="2534004"/>
+                    </a:xfrm>
+                    <a:prstGeom prst="rect">
+                      <a:avLst/>
+                    </a:prstGeom>
+                  </pic:spPr>
+                </pic:pic>
+              </a:graphicData>
+            </a:graphic>
+          </wp:inline>
+        </w:drawing>
+      </w:r>
+    </w:p>
+    <w:p>
+      <w:pPr>
+        <w:pStyle w:val="Answer"/>
+        <w:rPr>
+          <w:sz w:val="20"/>
+          <w:szCs w:val="28"/>
+        </w:rPr>
+      </w:pPr>
+      <w:r>
+        <w:rPr>
+          <w:sz w:val="20"/>
+          <w:szCs w:val="28"/>
+        </w:rPr>
+        <w:t>For this design, I built it in a way that fits more into the “Is-A” type. I did this because each object is independent of each other, though they are partially related, though only through association and implementation.</w:t>
+      </w:r>
     </w:p>
     <w:p>
       <w:r>

</xml_diff>